<commit_message>
Add .gitignore, remove tmp files.
</commit_message>
<xml_diff>
--- a/thesis/20230112 Revision Plan TerryYang.docx
+++ b/thesis/20230112 Revision Plan TerryYang.docx
@@ -176,6 +176,85 @@
         <w:tc>
           <w:tcPr>
             <w:tcW w:w="1271" w:type="dxa"/>
+            <w:vAlign w:val="center"/>
+          </w:tcPr>
+          <w:p>
+            <w:pPr>
+              <w:pStyle w:val="page"/>
+              <w:rPr>
+                <w:rFonts w:eastAsia="標楷體"/>
+              </w:rPr>
+            </w:pPr>
+            <w:r>
+              <w:rPr>
+                <w:rFonts w:eastAsia="標楷體"/>
+              </w:rPr>
+              <w:t xml:space="preserve">p. </w:t>
+            </w:r>
+            <w:r>
+              <w:rPr>
+                <w:rFonts w:eastAsia="標楷體"/>
+              </w:rPr>
+              <w:t>3</w:t>
+            </w:r>
+          </w:p>
+        </w:tc>
+        <w:tc>
+          <w:tcPr>
+            <w:tcW w:w="6379" w:type="dxa"/>
+            <w:vAlign w:val="center"/>
+          </w:tcPr>
+          <w:p>
+            <w:pPr>
+              <w:rPr>
+                <w:rFonts w:hint="eastAsia"/>
+              </w:rPr>
+            </w:pPr>
+            <w:r>
+              <w:rPr>
+                <w:rFonts w:hint="eastAsia"/>
+              </w:rPr>
+              <w:t>沒有與執行時間相關的比較</w:t>
+            </w:r>
+          </w:p>
+        </w:tc>
+        <w:tc>
+          <w:tcPr>
+            <w:tcW w:w="6520" w:type="dxa"/>
+            <w:vAlign w:val="center"/>
+          </w:tcPr>
+          <w:p>
+            <w:pPr>
+              <w:rPr>
+                <w:rFonts w:hint="eastAsia"/>
+              </w:rPr>
+            </w:pPr>
+            <w:bookmarkStart w:id="1" w:name="_GoBack"/>
+            <w:bookmarkEnd w:id="1"/>
+          </w:p>
+        </w:tc>
+        <w:tc>
+          <w:tcPr>
+            <w:tcW w:w="1134" w:type="dxa"/>
+            <w:vAlign w:val="center"/>
+          </w:tcPr>
+          <w:p>
+            <w:pPr>
+              <w:jc w:val="center"/>
+              <w:rPr>
+                <w:rFonts w:hint="eastAsia"/>
+              </w:rPr>
+            </w:pPr>
+          </w:p>
+        </w:tc>
+      </w:tr>
+      <w:tr>
+        <w:trPr>
+          <w:trHeight w:val="1417"/>
+        </w:trPr>
+        <w:tc>
+          <w:tcPr>
+            <w:tcW w:w="1271" w:type="dxa"/>
             <w:vMerge w:val="restart"/>
             <w:vAlign w:val="center"/>
           </w:tcPr>
@@ -909,6 +988,7 @@
               <w:rPr>
                 <w:rFonts w:eastAsia="標楷體"/>
               </w:rPr>
+              <w:lastRenderedPageBreak/>
               <w:t xml:space="preserve">p. </w:t>
             </w:r>
             <w:r>
@@ -1087,7 +1167,6 @@
               <w:rPr>
                 <w:rFonts w:eastAsia="標楷體"/>
               </w:rPr>
-              <w:lastRenderedPageBreak/>
               <w:t xml:space="preserve">p. </w:t>
             </w:r>
             <w:r>
@@ -1207,8 +1286,6 @@
               </w:rPr>
               <w:t>O</w:t>
             </w:r>
-            <w:bookmarkStart w:id="1" w:name="_GoBack"/>
-            <w:bookmarkEnd w:id="1"/>
           </w:p>
         </w:tc>
       </w:tr>
@@ -3572,7 +3649,7 @@
 </file>
 
 <file path=customXml/itemProps1.xml><?xml version="1.0" encoding="utf-8"?>
-<ds:datastoreItem xmlns:ds="http://schemas.openxmlformats.org/officeDocument/2006/customXml" ds:itemID="{1230A404-3BB6-4FD7-B750-3A0D6E3A8B7F}">
+<ds:datastoreItem xmlns:ds="http://schemas.openxmlformats.org/officeDocument/2006/customXml" ds:itemID="{52677A8D-9F9D-463B-BC9C-CE22F970B1FA}">
   <ds:schemaRefs>
     <ds:schemaRef ds:uri="http://schemas.openxmlformats.org/officeDocument/2006/bibliography"/>
   </ds:schemaRefs>

</xml_diff>